<commit_message>
update text and fix backend
</commit_message>
<xml_diff>
--- a/TextDocument/Disertation_Dumitrescu_Crisitan_Mihail_final.docx
+++ b/TextDocument/Disertation_Dumitrescu_Crisitan_Mihail_final.docx
@@ -14450,110 +14450,40 @@
           <w:szCs w:val="24"/>
         </w:rPr>
       </w:pPr>
-      <w:proofErr w:type="spellStart"/>
-      <w:r>
-        <w:rPr>
-          <w:rFonts w:ascii="Times New Roman" w:hAnsi="Times New Roman" w:cs="Times New Roman"/>
-          <w:sz w:val="24"/>
-          <w:szCs w:val="24"/>
-        </w:rPr>
-        <w:t>Asdasdasdasdasd</w:t>
-      </w:r>
-      <w:proofErr w:type="spellEnd"/>
-    </w:p>
-    <w:p>
-      <w:pPr>
-        <w:spacing w:after="0" w:line="360" w:lineRule="auto"/>
-        <w:rPr>
-          <w:rFonts w:ascii="Times New Roman" w:hAnsi="Times New Roman" w:cs="Times New Roman"/>
-          <w:sz w:val="24"/>
-          <w:szCs w:val="24"/>
-        </w:rPr>
-      </w:pPr>
-    </w:p>
-    <w:p>
-      <w:pPr>
-        <w:pStyle w:val="Heading2"/>
-        <w:spacing w:line="360" w:lineRule="auto"/>
+      <w:r>
+        <w:rPr>
+          <w:rFonts w:ascii="Times New Roman" w:hAnsi="Times New Roman" w:cs="Times New Roman"/>
+          <w:sz w:val="24"/>
+          <w:szCs w:val="24"/>
+        </w:rPr>
+        <w:t>The server application is created without regard to security, since the requirements do not specify it.</w:t>
+      </w:r>
+      <w:r>
+        <w:rPr>
+          <w:rFonts w:ascii="Times New Roman" w:hAnsi="Times New Roman" w:cs="Times New Roman"/>
+          <w:sz w:val="24"/>
+          <w:szCs w:val="24"/>
+        </w:rPr>
+        <w:t xml:space="preserve"> With that in mind, the server application must provide data for the list of languages in the client application, their tags and the list of topics.</w:t>
+      </w:r>
+    </w:p>
+    <w:p>
+      <w:pPr>
+        <w:spacing w:after="0" w:line="360" w:lineRule="auto"/>
         <w:ind w:firstLine="720"/>
-        <w:jc w:val="center"/>
-        <w:rPr>
-          <w:rFonts w:ascii="Times New Roman" w:hAnsi="Times New Roman" w:cs="Times New Roman"/>
-        </w:rPr>
-      </w:pPr>
-      <w:r>
-        <w:rPr>
-          <w:rFonts w:ascii="Times New Roman" w:hAnsi="Times New Roman" w:cs="Times New Roman"/>
-        </w:rPr>
-        <w:t xml:space="preserve">Chapter </w:t>
-      </w:r>
-      <w:r>
-        <w:rPr>
-          <w:rFonts w:ascii="Times New Roman" w:hAnsi="Times New Roman" w:cs="Times New Roman"/>
-        </w:rPr>
-        <w:t>5.2</w:t>
-      </w:r>
-      <w:r>
-        <w:rPr>
-          <w:rFonts w:ascii="Times New Roman" w:hAnsi="Times New Roman" w:cs="Times New Roman"/>
-        </w:rPr>
-        <w:t xml:space="preserve"> –</w:t>
-      </w:r>
-      <w:r>
-        <w:rPr>
-          <w:rFonts w:ascii="Times New Roman" w:hAnsi="Times New Roman" w:cs="Times New Roman"/>
-        </w:rPr>
-        <w:t xml:space="preserve"> </w:t>
-      </w:r>
-      <w:r>
-        <w:rPr>
-          <w:rFonts w:ascii="Times New Roman" w:hAnsi="Times New Roman" w:cs="Times New Roman"/>
-        </w:rPr>
-        <w:t>Client application implementation</w:t>
-      </w:r>
-      <w:r>
-        <w:rPr>
-          <w:rFonts w:ascii="Times New Roman" w:hAnsi="Times New Roman" w:cs="Times New Roman"/>
-        </w:rPr>
-        <w:t>.</w:t>
-      </w:r>
-    </w:p>
-    <w:p>
-      <w:pPr>
-        <w:spacing w:after="0" w:line="360" w:lineRule="auto"/>
-        <w:ind w:firstLine="720"/>
-        <w:rPr>
-          <w:rFonts w:ascii="Times New Roman" w:hAnsi="Times New Roman" w:cs="Times New Roman"/>
-          <w:sz w:val="24"/>
-          <w:szCs w:val="24"/>
-        </w:rPr>
-      </w:pPr>
-      <w:r>
-        <w:rPr>
-          <w:rFonts w:ascii="Times New Roman" w:hAnsi="Times New Roman" w:cs="Times New Roman"/>
-          <w:sz w:val="24"/>
-          <w:szCs w:val="24"/>
-        </w:rPr>
-        <w:t>The client application is the way the developer users interact first with the solution application.</w:t>
-      </w:r>
-    </w:p>
-    <w:p>
-      <w:pPr>
-        <w:spacing w:after="0" w:line="360" w:lineRule="auto"/>
-        <w:ind w:firstLine="720"/>
-        <w:rPr>
-          <w:rFonts w:ascii="Times New Roman" w:hAnsi="Times New Roman" w:cs="Times New Roman"/>
-          <w:sz w:val="24"/>
-          <w:szCs w:val="24"/>
-        </w:rPr>
-      </w:pPr>
-      <w:r>
-        <w:rPr>
-          <w:rFonts w:ascii="Times New Roman" w:hAnsi="Times New Roman" w:cs="Times New Roman"/>
-          <w:sz w:val="24"/>
-          <w:szCs w:val="24"/>
-        </w:rPr>
-        <w:t xml:space="preserve">The look of the application has been made using CSS </w:t>
+        <w:rPr>
+          <w:rFonts w:ascii="Times New Roman" w:hAnsi="Times New Roman" w:cs="Times New Roman"/>
+          <w:sz w:val="24"/>
+          <w:szCs w:val="24"/>
+        </w:rPr>
+      </w:pPr>
+      <w:r>
+        <w:rPr>
+          <w:rFonts w:ascii="Times New Roman" w:hAnsi="Times New Roman" w:cs="Times New Roman"/>
+          <w:sz w:val="24"/>
+          <w:szCs w:val="24"/>
+        </w:rPr>
+        <w:t xml:space="preserve">This is done by API </w:t>
       </w:r>
       <w:hyperlink w:anchor="_Annex_2_–" w:history="1">
         <w:r>
@@ -14568,11 +14498,20 @@
       </w:hyperlink>
       <w:r>
         <w:rPr>
-          <w:rFonts w:ascii="Times New Roman" w:hAnsi="Times New Roman" w:cs="Times New Roman"/>
-          <w:sz w:val="24"/>
-          <w:szCs w:val="24"/>
-        </w:rPr>
-        <w:t xml:space="preserve"> and can be modified. A screenshot of it can be found in </w:t>
+          <w:rStyle w:val="Hyperlink"/>
+          <w:rFonts w:ascii="Times New Roman" w:hAnsi="Times New Roman" w:cs="Times New Roman"/>
+          <w:sz w:val="24"/>
+          <w:szCs w:val="24"/>
+        </w:rPr>
+        <w:t xml:space="preserve"> </w:t>
+      </w:r>
+      <w:r>
+        <w:rPr>
+          <w:rFonts w:ascii="Times New Roman" w:hAnsi="Times New Roman" w:cs="Times New Roman"/>
+          <w:sz w:val="24"/>
+          <w:szCs w:val="24"/>
+        </w:rPr>
+        <w:t xml:space="preserve">calls. The calls are made by the client application and forwarded to the database through sqlite driver package, as in </w:t>
       </w:r>
       <w:hyperlink w:anchor="_Annexa_1_–" w:history="1">
         <w:r>
@@ -14582,9 +14521,430 @@
             <w:sz w:val="24"/>
             <w:szCs w:val="24"/>
           </w:rPr>
-          <w:t>figure 15</w:t>
+          <w:t xml:space="preserve">figure </w:t>
         </w:r>
       </w:hyperlink>
+      <w:r>
+        <w:rPr>
+          <w:rStyle w:val="Hyperlink"/>
+          <w:rFonts w:ascii="Times New Roman" w:hAnsi="Times New Roman" w:cs="Times New Roman"/>
+          <w:sz w:val="24"/>
+          <w:szCs w:val="24"/>
+        </w:rPr>
+        <w:t>16</w:t>
+      </w:r>
+      <w:r>
+        <w:rPr>
+          <w:rFonts w:ascii="Times New Roman" w:hAnsi="Times New Roman" w:cs="Times New Roman"/>
+          <w:sz w:val="24"/>
+          <w:szCs w:val="24"/>
+        </w:rPr>
+        <w:t>.</w:t>
+      </w:r>
+    </w:p>
+    <w:p>
+      <w:pPr>
+        <w:spacing w:after="0" w:line="360" w:lineRule="auto"/>
+        <w:rPr>
+          <w:rFonts w:ascii="Times New Roman" w:hAnsi="Times New Roman" w:cs="Times New Roman"/>
+          <w:sz w:val="24"/>
+          <w:szCs w:val="24"/>
+        </w:rPr>
+      </w:pPr>
+    </w:p>
+    <w:p>
+      <w:pPr>
+        <w:spacing w:after="0" w:line="360" w:lineRule="auto"/>
+        <w:ind w:firstLine="720"/>
+        <w:rPr>
+          <w:rFonts w:ascii="Times New Roman" w:hAnsi="Times New Roman" w:cs="Times New Roman"/>
+          <w:sz w:val="24"/>
+          <w:szCs w:val="24"/>
+        </w:rPr>
+      </w:pPr>
+      <w:r>
+        <w:rPr>
+          <w:noProof/>
+          <w14:ligatures w14:val="standardContextual"/>
+        </w:rPr>
+        <w:lastRenderedPageBreak/>
+        <w:drawing>
+          <wp:inline distT="0" distB="0" distL="0" distR="0" wp14:anchorId="79583F3F" wp14:editId="623D2EBE">
+            <wp:extent cx="5117926" cy="5698067"/>
+            <wp:effectExtent l="0" t="0" r="6985" b="0"/>
+            <wp:docPr id="1583386939" name="Picture 1" descr="A screen shot of a computer program&#10;&#10;Description automatically generated"/>
+            <wp:cNvGraphicFramePr>
+              <a:graphicFrameLocks xmlns:a="http://schemas.openxmlformats.org/drawingml/2006/main" noChangeAspect="1"/>
+            </wp:cNvGraphicFramePr>
+            <a:graphic xmlns:a="http://schemas.openxmlformats.org/drawingml/2006/main">
+              <a:graphicData uri="http://schemas.openxmlformats.org/drawingml/2006/picture">
+                <pic:pic xmlns:pic="http://schemas.openxmlformats.org/drawingml/2006/picture">
+                  <pic:nvPicPr>
+                    <pic:cNvPr id="1583386939" name="Picture 1" descr="A screen shot of a computer program&#10;&#10;Description automatically generated"/>
+                    <pic:cNvPicPr/>
+                  </pic:nvPicPr>
+                  <pic:blipFill>
+                    <a:blip r:embed="rId26"/>
+                    <a:stretch>
+                      <a:fillRect/>
+                    </a:stretch>
+                  </pic:blipFill>
+                  <pic:spPr>
+                    <a:xfrm>
+                      <a:off x="0" y="0"/>
+                      <a:ext cx="5121639" cy="5702201"/>
+                    </a:xfrm>
+                    <a:prstGeom prst="rect">
+                      <a:avLst/>
+                    </a:prstGeom>
+                  </pic:spPr>
+                </pic:pic>
+              </a:graphicData>
+            </a:graphic>
+          </wp:inline>
+        </w:drawing>
+      </w:r>
+    </w:p>
+    <w:p>
+      <w:pPr>
+        <w:spacing w:after="0" w:line="360" w:lineRule="auto"/>
+        <w:ind w:firstLine="720"/>
+        <w:jc w:val="center"/>
+        <w:rPr>
+          <w:rFonts w:ascii="Times New Roman" w:hAnsi="Times New Roman" w:cs="Times New Roman"/>
+          <w:sz w:val="24"/>
+          <w:szCs w:val="24"/>
+        </w:rPr>
+      </w:pPr>
+      <w:r>
+        <w:rPr>
+          <w:rFonts w:ascii="Times New Roman" w:hAnsi="Times New Roman" w:cs="Times New Roman"/>
+          <w:sz w:val="24"/>
+          <w:szCs w:val="24"/>
+        </w:rPr>
+        <w:t>Fig.</w:t>
+      </w:r>
+      <w:r>
+        <w:rPr>
+          <w:rFonts w:ascii="Times New Roman" w:hAnsi="Times New Roman" w:cs="Times New Roman"/>
+          <w:sz w:val="24"/>
+          <w:szCs w:val="24"/>
+        </w:rPr>
+        <w:t>16</w:t>
+      </w:r>
+      <w:r>
+        <w:rPr>
+          <w:rFonts w:ascii="Times New Roman" w:hAnsi="Times New Roman" w:cs="Times New Roman"/>
+          <w:sz w:val="24"/>
+          <w:szCs w:val="24"/>
+        </w:rPr>
+        <w:t xml:space="preserve"> </w:t>
+      </w:r>
+      <w:r>
+        <w:rPr>
+          <w:rFonts w:ascii="Times New Roman" w:hAnsi="Times New Roman" w:cs="Times New Roman"/>
+          <w:sz w:val="24"/>
+          <w:szCs w:val="24"/>
+        </w:rPr>
+        <w:t>API call for getting list of languages with corresponding tags</w:t>
+      </w:r>
+    </w:p>
+    <w:p>
+      <w:pPr>
+        <w:spacing w:after="0" w:line="360" w:lineRule="auto"/>
+        <w:rPr>
+          <w:rFonts w:ascii="Times New Roman" w:hAnsi="Times New Roman" w:cs="Times New Roman"/>
+          <w:sz w:val="24"/>
+          <w:szCs w:val="24"/>
+        </w:rPr>
+      </w:pPr>
+    </w:p>
+    <w:p>
+      <w:pPr>
+        <w:spacing w:after="0" w:line="360" w:lineRule="auto"/>
+        <w:ind w:firstLine="720"/>
+        <w:rPr>
+          <w:rFonts w:ascii="Times New Roman" w:hAnsi="Times New Roman" w:cs="Times New Roman"/>
+          <w:sz w:val="24"/>
+          <w:szCs w:val="24"/>
+        </w:rPr>
+      </w:pPr>
+      <w:r>
+        <w:rPr>
+          <w:rFonts w:ascii="Times New Roman" w:hAnsi="Times New Roman" w:cs="Times New Roman"/>
+          <w:sz w:val="24"/>
+          <w:szCs w:val="24"/>
+        </w:rPr>
+        <w:t xml:space="preserve">The returned data types are defined in the database and in classes such as the one presented in </w:t>
+      </w:r>
+      <w:hyperlink w:anchor="_Annexa_1_–" w:history="1">
+        <w:r>
+          <w:rPr>
+            <w:rStyle w:val="Hyperlink"/>
+            <w:rFonts w:ascii="Times New Roman" w:hAnsi="Times New Roman" w:cs="Times New Roman"/>
+            <w:sz w:val="24"/>
+            <w:szCs w:val="24"/>
+          </w:rPr>
+          <w:t>figure 17</w:t>
+        </w:r>
+      </w:hyperlink>
+      <w:r>
+        <w:rPr>
+          <w:rFonts w:ascii="Times New Roman" w:hAnsi="Times New Roman" w:cs="Times New Roman"/>
+          <w:sz w:val="24"/>
+          <w:szCs w:val="24"/>
+        </w:rPr>
+        <w:t>.</w:t>
+      </w:r>
+    </w:p>
+    <w:p>
+      <w:pPr>
+        <w:spacing w:after="0" w:line="360" w:lineRule="auto"/>
+        <w:rPr>
+          <w:rFonts w:ascii="Times New Roman" w:hAnsi="Times New Roman" w:cs="Times New Roman"/>
+          <w:sz w:val="24"/>
+          <w:szCs w:val="24"/>
+        </w:rPr>
+      </w:pPr>
+    </w:p>
+    <w:p>
+      <w:pPr>
+        <w:spacing w:after="0" w:line="360" w:lineRule="auto"/>
+        <w:jc w:val="center"/>
+        <w:rPr>
+          <w:rFonts w:ascii="Times New Roman" w:hAnsi="Times New Roman" w:cs="Times New Roman"/>
+          <w:sz w:val="24"/>
+          <w:szCs w:val="24"/>
+        </w:rPr>
+      </w:pPr>
+      <w:r>
+        <w:rPr>
+          <w:noProof/>
+          <w14:ligatures w14:val="standardContextual"/>
+        </w:rPr>
+        <w:lastRenderedPageBreak/>
+        <w:drawing>
+          <wp:inline distT="0" distB="0" distL="0" distR="0" wp14:anchorId="0DB6890D" wp14:editId="1070455C">
+            <wp:extent cx="4581525" cy="4504983"/>
+            <wp:effectExtent l="0" t="0" r="0" b="0"/>
+            <wp:docPr id="1752052491" name="Picture 1" descr="A screen shot of a computer program&#10;&#10;Description automatically generated"/>
+            <wp:cNvGraphicFramePr>
+              <a:graphicFrameLocks xmlns:a="http://schemas.openxmlformats.org/drawingml/2006/main" noChangeAspect="1"/>
+            </wp:cNvGraphicFramePr>
+            <a:graphic xmlns:a="http://schemas.openxmlformats.org/drawingml/2006/main">
+              <a:graphicData uri="http://schemas.openxmlformats.org/drawingml/2006/picture">
+                <pic:pic xmlns:pic="http://schemas.openxmlformats.org/drawingml/2006/picture">
+                  <pic:nvPicPr>
+                    <pic:cNvPr id="1752052491" name="Picture 1" descr="A screen shot of a computer program&#10;&#10;Description automatically generated"/>
+                    <pic:cNvPicPr/>
+                  </pic:nvPicPr>
+                  <pic:blipFill>
+                    <a:blip r:embed="rId27"/>
+                    <a:stretch>
+                      <a:fillRect/>
+                    </a:stretch>
+                  </pic:blipFill>
+                  <pic:spPr>
+                    <a:xfrm>
+                      <a:off x="0" y="0"/>
+                      <a:ext cx="4597593" cy="4520783"/>
+                    </a:xfrm>
+                    <a:prstGeom prst="rect">
+                      <a:avLst/>
+                    </a:prstGeom>
+                  </pic:spPr>
+                </pic:pic>
+              </a:graphicData>
+            </a:graphic>
+          </wp:inline>
+        </w:drawing>
+      </w:r>
+    </w:p>
+    <w:p>
+      <w:pPr>
+        <w:spacing w:after="0" w:line="360" w:lineRule="auto"/>
+        <w:ind w:firstLine="720"/>
+        <w:jc w:val="center"/>
+        <w:rPr>
+          <w:rFonts w:ascii="Times New Roman" w:hAnsi="Times New Roman" w:cs="Times New Roman"/>
+          <w:sz w:val="24"/>
+          <w:szCs w:val="24"/>
+        </w:rPr>
+      </w:pPr>
+      <w:r>
+        <w:rPr>
+          <w:rFonts w:ascii="Times New Roman" w:hAnsi="Times New Roman" w:cs="Times New Roman"/>
+          <w:sz w:val="24"/>
+          <w:szCs w:val="24"/>
+        </w:rPr>
+        <w:t>Fig.</w:t>
+      </w:r>
+      <w:r>
+        <w:rPr>
+          <w:rFonts w:ascii="Times New Roman" w:hAnsi="Times New Roman" w:cs="Times New Roman"/>
+          <w:sz w:val="24"/>
+          <w:szCs w:val="24"/>
+        </w:rPr>
+        <w:t>1</w:t>
+      </w:r>
+      <w:r>
+        <w:rPr>
+          <w:rFonts w:ascii="Times New Roman" w:hAnsi="Times New Roman" w:cs="Times New Roman"/>
+          <w:sz w:val="24"/>
+          <w:szCs w:val="24"/>
+        </w:rPr>
+        <w:t>7</w:t>
+      </w:r>
+      <w:r>
+        <w:rPr>
+          <w:rFonts w:ascii="Times New Roman" w:hAnsi="Times New Roman" w:cs="Times New Roman"/>
+          <w:sz w:val="24"/>
+          <w:szCs w:val="24"/>
+        </w:rPr>
+        <w:t xml:space="preserve"> </w:t>
+      </w:r>
+      <w:r>
+        <w:rPr>
+          <w:rFonts w:ascii="Times New Roman" w:hAnsi="Times New Roman" w:cs="Times New Roman"/>
+          <w:sz w:val="24"/>
+          <w:szCs w:val="24"/>
+        </w:rPr>
+        <w:t>“LanguageWIthTag” class</w:t>
+      </w:r>
+    </w:p>
+    <w:p>
+      <w:pPr>
+        <w:spacing w:after="0" w:line="360" w:lineRule="auto"/>
+        <w:rPr>
+          <w:rFonts w:ascii="Times New Roman" w:hAnsi="Times New Roman" w:cs="Times New Roman"/>
+          <w:sz w:val="24"/>
+          <w:szCs w:val="24"/>
+        </w:rPr>
+      </w:pPr>
+    </w:p>
+    <w:p>
+      <w:pPr>
+        <w:pStyle w:val="Heading2"/>
+        <w:spacing w:line="360" w:lineRule="auto"/>
+        <w:ind w:firstLine="720"/>
+        <w:jc w:val="center"/>
+        <w:rPr>
+          <w:rFonts w:ascii="Times New Roman" w:hAnsi="Times New Roman" w:cs="Times New Roman"/>
+        </w:rPr>
+      </w:pPr>
+      <w:r>
+        <w:rPr>
+          <w:rFonts w:ascii="Times New Roman" w:hAnsi="Times New Roman" w:cs="Times New Roman"/>
+        </w:rPr>
+        <w:t xml:space="preserve">Chapter </w:t>
+      </w:r>
+      <w:r>
+        <w:rPr>
+          <w:rFonts w:ascii="Times New Roman" w:hAnsi="Times New Roman" w:cs="Times New Roman"/>
+        </w:rPr>
+        <w:t>5.2</w:t>
+      </w:r>
+      <w:r>
+        <w:rPr>
+          <w:rFonts w:ascii="Times New Roman" w:hAnsi="Times New Roman" w:cs="Times New Roman"/>
+        </w:rPr>
+        <w:t xml:space="preserve"> –</w:t>
+      </w:r>
+      <w:r>
+        <w:rPr>
+          <w:rFonts w:ascii="Times New Roman" w:hAnsi="Times New Roman" w:cs="Times New Roman"/>
+        </w:rPr>
+        <w:t xml:space="preserve"> </w:t>
+      </w:r>
+      <w:r>
+        <w:rPr>
+          <w:rFonts w:ascii="Times New Roman" w:hAnsi="Times New Roman" w:cs="Times New Roman"/>
+        </w:rPr>
+        <w:t>Client application implementation</w:t>
+      </w:r>
+      <w:r>
+        <w:rPr>
+          <w:rFonts w:ascii="Times New Roman" w:hAnsi="Times New Roman" w:cs="Times New Roman"/>
+        </w:rPr>
+        <w:t>.</w:t>
+      </w:r>
+    </w:p>
+    <w:p>
+      <w:pPr>
+        <w:spacing w:after="0" w:line="360" w:lineRule="auto"/>
+        <w:ind w:firstLine="720"/>
+        <w:rPr>
+          <w:rFonts w:ascii="Times New Roman" w:hAnsi="Times New Roman" w:cs="Times New Roman"/>
+          <w:sz w:val="24"/>
+          <w:szCs w:val="24"/>
+        </w:rPr>
+      </w:pPr>
+      <w:r>
+        <w:rPr>
+          <w:rFonts w:ascii="Times New Roman" w:hAnsi="Times New Roman" w:cs="Times New Roman"/>
+          <w:sz w:val="24"/>
+          <w:szCs w:val="24"/>
+        </w:rPr>
+        <w:t>The client application is the way the developer users interact first with the solution application.</w:t>
+      </w:r>
+    </w:p>
+    <w:p>
+      <w:pPr>
+        <w:spacing w:after="0" w:line="360" w:lineRule="auto"/>
+        <w:ind w:firstLine="720"/>
+        <w:rPr>
+          <w:rFonts w:ascii="Times New Roman" w:hAnsi="Times New Roman" w:cs="Times New Roman"/>
+          <w:sz w:val="24"/>
+          <w:szCs w:val="24"/>
+        </w:rPr>
+      </w:pPr>
+      <w:r>
+        <w:rPr>
+          <w:rFonts w:ascii="Times New Roman" w:hAnsi="Times New Roman" w:cs="Times New Roman"/>
+          <w:sz w:val="24"/>
+          <w:szCs w:val="24"/>
+        </w:rPr>
+        <w:t xml:space="preserve">The look of the application has been made using CSS </w:t>
+      </w:r>
+      <w:hyperlink w:anchor="_Annex_2_–" w:history="1">
+        <w:r>
+          <w:rPr>
+            <w:rStyle w:val="Hyperlink"/>
+            <w:rFonts w:ascii="Times New Roman" w:hAnsi="Times New Roman" w:cs="Times New Roman"/>
+            <w:sz w:val="24"/>
+            <w:szCs w:val="24"/>
+          </w:rPr>
+          <w:t>(annex 2)</w:t>
+        </w:r>
+      </w:hyperlink>
+      <w:r>
+        <w:rPr>
+          <w:rFonts w:ascii="Times New Roman" w:hAnsi="Times New Roman" w:cs="Times New Roman"/>
+          <w:sz w:val="24"/>
+          <w:szCs w:val="24"/>
+        </w:rPr>
+        <w:t xml:space="preserve"> and can be modified. A screenshot of it can be found in </w:t>
+      </w:r>
+      <w:hyperlink w:anchor="_Annexa_1_–" w:history="1">
+        <w:r>
+          <w:rPr>
+            <w:rStyle w:val="Hyperlink"/>
+            <w:rFonts w:ascii="Times New Roman" w:hAnsi="Times New Roman" w:cs="Times New Roman"/>
+            <w:sz w:val="24"/>
+            <w:szCs w:val="24"/>
+          </w:rPr>
+          <w:t>figure 1</w:t>
+        </w:r>
+      </w:hyperlink>
+      <w:r>
+        <w:rPr>
+          <w:rStyle w:val="Hyperlink"/>
+          <w:rFonts w:ascii="Times New Roman" w:hAnsi="Times New Roman" w:cs="Times New Roman"/>
+          <w:sz w:val="24"/>
+          <w:szCs w:val="24"/>
+        </w:rPr>
+        <w:t>8</w:t>
+      </w:r>
       <w:r>
         <w:rPr>
           <w:rFonts w:ascii="Times New Roman" w:hAnsi="Times New Roman" w:cs="Times New Roman"/>
@@ -14635,7 +14995,7 @@
                     <pic:cNvPicPr/>
                   </pic:nvPicPr>
                   <pic:blipFill>
-                    <a:blip r:embed="rId26"/>
+                    <a:blip r:embed="rId28"/>
                     <a:stretch>
                       <a:fillRect/>
                     </a:stretch>
@@ -14681,7 +15041,7 @@
           <w:sz w:val="24"/>
           <w:szCs w:val="24"/>
         </w:rPr>
-        <w:t>5</w:t>
+        <w:t>8</w:t>
       </w:r>
       <w:r>
         <w:rPr>
@@ -14691,38 +15051,6 @@
         </w:rPr>
         <w:t xml:space="preserve"> Application selection of language used</w:t>
       </w:r>
-    </w:p>
-    <w:p>
-      <w:pPr>
-        <w:spacing w:after="0" w:line="360" w:lineRule="auto"/>
-        <w:ind w:firstLine="720"/>
-        <w:rPr>
-          <w:rFonts w:ascii="Times New Roman" w:hAnsi="Times New Roman" w:cs="Times New Roman"/>
-          <w:sz w:val="24"/>
-          <w:szCs w:val="24"/>
-        </w:rPr>
-      </w:pPr>
-    </w:p>
-    <w:p>
-      <w:pPr>
-        <w:spacing w:after="0" w:line="360" w:lineRule="auto"/>
-        <w:ind w:firstLine="720"/>
-        <w:rPr>
-          <w:rFonts w:ascii="Times New Roman" w:hAnsi="Times New Roman" w:cs="Times New Roman"/>
-          <w:sz w:val="24"/>
-          <w:szCs w:val="24"/>
-        </w:rPr>
-      </w:pPr>
-      <w:proofErr w:type="spellStart"/>
-      <w:r>
-        <w:rPr>
-          <w:rFonts w:ascii="Times New Roman" w:hAnsi="Times New Roman" w:cs="Times New Roman"/>
-          <w:sz w:val="24"/>
-          <w:szCs w:val="24"/>
-        </w:rPr>
-        <w:t>asdasdasda</w:t>
-      </w:r>
-      <w:proofErr w:type="spellEnd"/>
     </w:p>
     <w:p>
       <w:pPr>
@@ -14990,8 +15318,8 @@
     </w:p>
     <w:bookmarkStart w:id="22" w:name="_Bibliografie" w:displacedByCustomXml="next"/>
     <w:bookmarkEnd w:id="22" w:displacedByCustomXml="next"/>
-    <w:bookmarkStart w:id="23" w:name="_Toc168534755" w:displacedByCustomXml="next"/>
-    <w:bookmarkStart w:id="24" w:name="_Toc106881130" w:displacedByCustomXml="next"/>
+    <w:bookmarkStart w:id="23" w:name="_Toc106881130" w:displacedByCustomXml="next"/>
+    <w:bookmarkStart w:id="24" w:name="_Toc168534755" w:displacedByCustomXml="next"/>
     <w:bookmarkStart w:id="25" w:name="_Hlk155030900" w:displacedByCustomXml="next"/>
     <w:sdt>
       <w:sdtPr>
@@ -15032,7 +15360,7 @@
             </w:rPr>
             <w:t>Bibliogra</w:t>
           </w:r>
-          <w:bookmarkEnd w:id="24"/>
+          <w:bookmarkEnd w:id="23"/>
           <w:r>
             <w:rPr>
               <w:rFonts w:ascii="Times New Roman" w:hAnsi="Times New Roman" w:cs="Times New Roman"/>
@@ -15053,7 +15381,7 @@
             </w:rPr>
             <w:t>y</w:t>
           </w:r>
-          <w:bookmarkEnd w:id="23"/>
+          <w:bookmarkEnd w:id="24"/>
         </w:p>
         <w:sdt>
           <w:sdtPr>
@@ -18287,7 +18615,17 @@
                 <w:sz w:val="24"/>
                 <w:szCs w:val="24"/>
               </w:rPr>
-              <w:t>16</w:t>
+              <w:t>1</w:t>
+            </w:r>
+            <w:r>
+              <w:rPr>
+                <w:rFonts w:ascii="Times New Roman" w:hAnsi="Times New Roman" w:cs="Times New Roman"/>
+                <w:b/>
+                <w:bCs/>
+                <w:sz w:val="24"/>
+                <w:szCs w:val="24"/>
+              </w:rPr>
+              <w:t>6</w:t>
             </w:r>
             <w:r>
               <w:rPr>
@@ -18296,6 +18634,148 @@
                 <w:szCs w:val="24"/>
               </w:rPr>
               <w:t>.</w:t>
+            </w:r>
+          </w:p>
+        </w:tc>
+        <w:tc>
+          <w:tcPr>
+            <w:tcW w:w="7787" w:type="dxa"/>
+          </w:tcPr>
+          <w:p>
+            <w:pPr>
+              <w:spacing w:line="360" w:lineRule="auto"/>
+              <w:rPr>
+                <w:rFonts w:ascii="Times New Roman" w:hAnsi="Times New Roman" w:cs="Times New Roman"/>
+                <w:sz w:val="24"/>
+                <w:szCs w:val="24"/>
+              </w:rPr>
+            </w:pPr>
+            <w:r>
+              <w:rPr>
+                <w:rFonts w:ascii="Times New Roman" w:hAnsi="Times New Roman" w:cs="Times New Roman"/>
+                <w:sz w:val="24"/>
+                <w:szCs w:val="24"/>
+              </w:rPr>
+              <w:t>API call for getting list of languages with corresponding tags</w:t>
+            </w:r>
+          </w:p>
+        </w:tc>
+      </w:tr>
+      <w:tr>
+        <w:tc>
+          <w:tcPr>
+            <w:tcW w:w="1838" w:type="dxa"/>
+          </w:tcPr>
+          <w:p>
+            <w:pPr>
+              <w:spacing w:line="360" w:lineRule="auto"/>
+              <w:rPr>
+                <w:rFonts w:ascii="Times New Roman" w:hAnsi="Times New Roman" w:cs="Times New Roman"/>
+                <w:b/>
+                <w:bCs/>
+                <w:sz w:val="24"/>
+                <w:szCs w:val="24"/>
+              </w:rPr>
+            </w:pPr>
+            <w:r>
+              <w:rPr>
+                <w:rFonts w:ascii="Times New Roman" w:hAnsi="Times New Roman" w:cs="Times New Roman"/>
+                <w:b/>
+                <w:bCs/>
+                <w:sz w:val="24"/>
+                <w:szCs w:val="24"/>
+              </w:rPr>
+              <w:t xml:space="preserve">Figure </w:t>
+            </w:r>
+            <w:r>
+              <w:rPr>
+                <w:rFonts w:ascii="Times New Roman" w:hAnsi="Times New Roman" w:cs="Times New Roman"/>
+                <w:b/>
+                <w:bCs/>
+                <w:sz w:val="24"/>
+                <w:szCs w:val="24"/>
+              </w:rPr>
+              <w:t>17</w:t>
+            </w:r>
+            <w:r>
+              <w:rPr>
+                <w:rFonts w:ascii="Times New Roman" w:hAnsi="Times New Roman" w:cs="Times New Roman"/>
+                <w:sz w:val="24"/>
+                <w:szCs w:val="24"/>
+              </w:rPr>
+              <w:t>.</w:t>
+            </w:r>
+          </w:p>
+        </w:tc>
+        <w:tc>
+          <w:tcPr>
+            <w:tcW w:w="7787" w:type="dxa"/>
+          </w:tcPr>
+          <w:p>
+            <w:pPr>
+              <w:spacing w:line="360" w:lineRule="auto"/>
+              <w:rPr>
+                <w:rFonts w:ascii="Times New Roman" w:hAnsi="Times New Roman" w:cs="Times New Roman"/>
+                <w:sz w:val="24"/>
+                <w:szCs w:val="24"/>
+              </w:rPr>
+            </w:pPr>
+            <w:r>
+              <w:rPr>
+                <w:rFonts w:ascii="Times New Roman" w:hAnsi="Times New Roman" w:cs="Times New Roman"/>
+                <w:sz w:val="24"/>
+                <w:szCs w:val="24"/>
+              </w:rPr>
+              <w:t>“LanguageWIthTag” class</w:t>
+            </w:r>
+          </w:p>
+        </w:tc>
+      </w:tr>
+      <w:tr>
+        <w:tc>
+          <w:tcPr>
+            <w:tcW w:w="1838" w:type="dxa"/>
+          </w:tcPr>
+          <w:p>
+            <w:pPr>
+              <w:spacing w:line="360" w:lineRule="auto"/>
+              <w:rPr>
+                <w:rFonts w:ascii="Times New Roman" w:hAnsi="Times New Roman" w:cs="Times New Roman"/>
+                <w:b/>
+                <w:bCs/>
+                <w:sz w:val="24"/>
+                <w:szCs w:val="24"/>
+              </w:rPr>
+            </w:pPr>
+            <w:r>
+              <w:rPr>
+                <w:rFonts w:ascii="Times New Roman" w:hAnsi="Times New Roman" w:cs="Times New Roman"/>
+                <w:b/>
+                <w:bCs/>
+                <w:sz w:val="24"/>
+                <w:szCs w:val="24"/>
+              </w:rPr>
+              <w:t xml:space="preserve">Figure </w:t>
+            </w:r>
+            <w:r>
+              <w:rPr>
+                <w:rFonts w:ascii="Times New Roman" w:hAnsi="Times New Roman" w:cs="Times New Roman"/>
+                <w:b/>
+                <w:bCs/>
+                <w:sz w:val="24"/>
+                <w:szCs w:val="24"/>
+              </w:rPr>
+              <w:t>1</w:t>
+            </w:r>
+            <w:r>
+              <w:rPr>
+                <w:rFonts w:ascii="Times New Roman" w:hAnsi="Times New Roman" w:cs="Times New Roman"/>
+                <w:b/>
+                <w:bCs/>
+                <w:sz w:val="24"/>
+                <w:szCs w:val="24"/>
+              </w:rPr>
+              <w:t>8.</w:t>
             </w:r>
           </w:p>
         </w:tc>
@@ -19165,7 +19645,7 @@
       </w:pPr>
     </w:p>
     <w:sectPr>
-      <w:footerReference w:type="default" r:id="rId27"/>
+      <w:footerReference w:type="default" r:id="rId29"/>
       <w:pgSz w:w="12240" w:h="15840"/>
       <w:pgMar w:top="1440" w:right="1440" w:bottom="1440" w:left="1440" w:header="720" w:footer="720" w:gutter="0"/>
       <w:pgNumType w:start="1"/>

</xml_diff>